<commit_message>
Modyfikacja liczby paragrafów w post.js
1. dotychczas mieliśmy sztywny układ text/karuzela/text
2. teraz mamy układ text(bold)/karuzela/text (max 4 paragrafy) - dzięki temu można lepiej rozłożyć tekst
3. osiągamy to za pomocą funkcji renderTextPart
</commit_message>
<xml_diff>
--- a/public/posts/SainzMadrid/text1.docx
+++ b/public/posts/SainzMadrid/text1.docx
@@ -149,19 +149,7 @@
           <w:lang w:val="pl-PL"/>
           <w14:ligatures w14:val="none"/>
         </w:rPr>
-        <w:t xml:space="preserve"> </w:t>
-      </w:r>
-      <w:r>
-        <w:rPr>
-          <w:rFonts w:ascii="Consolas" w:eastAsia="Times New Roman" w:hAnsi="Consolas" w:cs="Times New Roman"/>
-          <w:color w:val="A31515"/>
-          <w:kern w:val="0"/>
-          <w:sz w:val="21"/>
-          <w:szCs w:val="21"/>
-          <w:lang w:val="pl-PL"/>
-          <w14:ligatures w14:val="none"/>
-        </w:rPr>
-        <w:t>to większy z</w:t>
+        <w:t xml:space="preserve"> to większy z</w:t>
       </w:r>
       <w:r>
         <w:rPr>
@@ -397,6 +385,32 @@
     <w:p>
       <w:pPr>
         <w:rPr>
+          <w:lang w:val="pl-PL"/>
+        </w:rPr>
+      </w:pPr>
+      <w:r>
+        <w:rPr>
+          <w:lang w:val="pl-PL"/>
+        </w:rPr>
+        <w:t>---</w:t>
+      </w:r>
+    </w:p>
+    <w:p>
+      <w:pPr>
+        <w:rPr>
+          <w:rFonts w:ascii="Consolas" w:eastAsia="Times New Roman" w:hAnsi="Consolas" w:cs="Times New Roman"/>
+          <w:color w:val="A31515"/>
+          <w:kern w:val="0"/>
+          <w:sz w:val="21"/>
+          <w:szCs w:val="21"/>
+          <w:lang w:val="pl-PL"/>
+          <w14:ligatures w14:val="none"/>
+        </w:rPr>
+      </w:pPr>
+    </w:p>
+    <w:p>
+      <w:pPr>
+        <w:rPr>
           <w:rFonts w:ascii="Consolas" w:eastAsia="Times New Roman" w:hAnsi="Consolas" w:cs="Times New Roman"/>
           <w:color w:val="A31515"/>
           <w:kern w:val="0"/>
@@ -680,62 +694,7 @@
           <w:szCs w:val="21"/>
           <w14:ligatures w14:val="none"/>
         </w:rPr>
-        <w:t>20</w:t>
-      </w:r>
-      <w:r>
-        <w:rPr>
-          <w:rFonts w:ascii="Consolas" w:eastAsia="Times New Roman" w:hAnsi="Consolas" w:cs="Times New Roman"/>
-          <w:color w:val="A31515"/>
-          <w:kern w:val="0"/>
-          <w:sz w:val="21"/>
-          <w:szCs w:val="21"/>
-          <w14:ligatures w14:val="none"/>
-        </w:rPr>
-        <w:t>22</w:t>
-      </w:r>
-      <w:r>
-        <w:rPr>
-          <w:rFonts w:ascii="Consolas" w:eastAsia="Times New Roman" w:hAnsi="Consolas" w:cs="Times New Roman"/>
-          <w:color w:val="A31515"/>
-          <w:kern w:val="0"/>
-          <w:sz w:val="21"/>
-          <w:szCs w:val="21"/>
-          <w14:ligatures w14:val="none"/>
-        </w:rPr>
-        <w:t>-</w:t>
-      </w:r>
-      <w:r>
-        <w:rPr>
-          <w:rFonts w:ascii="Consolas" w:eastAsia="Times New Roman" w:hAnsi="Consolas" w:cs="Times New Roman"/>
-          <w:color w:val="A31515"/>
-          <w:kern w:val="0"/>
-          <w:sz w:val="21"/>
-          <w:szCs w:val="21"/>
-          <w14:ligatures w14:val="none"/>
-        </w:rPr>
-        <w:t>05</w:t>
-      </w:r>
-      <w:r>
-        <w:rPr>
-          <w:rFonts w:ascii="Consolas" w:eastAsia="Times New Roman" w:hAnsi="Consolas" w:cs="Times New Roman"/>
-          <w:color w:val="A31515"/>
-          <w:kern w:val="0"/>
-          <w:sz w:val="21"/>
-          <w:szCs w:val="21"/>
-          <w14:ligatures w14:val="none"/>
-        </w:rPr>
-        <w:t>-1</w:t>
-      </w:r>
-      <w:r>
-        <w:rPr>
-          <w:rFonts w:ascii="Consolas" w:eastAsia="Times New Roman" w:hAnsi="Consolas" w:cs="Times New Roman"/>
-          <w:color w:val="A31515"/>
-          <w:kern w:val="0"/>
-          <w:sz w:val="21"/>
-          <w:szCs w:val="21"/>
-          <w14:ligatures w14:val="none"/>
-        </w:rPr>
-        <w:t>0</w:t>
+        <w:t>2022-05-10</w:t>
       </w:r>
     </w:p>
     <w:p>
@@ -813,6 +772,7 @@
           <w:szCs w:val="21"/>
           <w14:ligatures w14:val="none"/>
         </w:rPr>
+        <w:lastRenderedPageBreak/>
         <w:t>---</w:t>
       </w:r>
     </w:p>
@@ -870,7 +830,6 @@
           <w:szCs w:val="21"/>
           <w14:ligatures w14:val="none"/>
         </w:rPr>
-        <w:lastRenderedPageBreak/>
         <w:t>---</w:t>
       </w:r>
     </w:p>
@@ -1340,7 +1299,7 @@
   <w:style w:type="paragraph" w:default="1" w:styleId="Normal">
     <w:name w:val="Normal"/>
     <w:qFormat/>
-    <w:rsid w:val="005616F1"/>
+    <w:rsid w:val="002A4025"/>
     <w:pPr>
       <w:spacing w:line="256" w:lineRule="auto"/>
     </w:pPr>

</xml_diff>